<commit_message>
Correção da figura 3
</commit_message>
<xml_diff>
--- a/SBCAS_2018_Adisor_Pi_25_03_18 INICIAL.docx
+++ b/SBCAS_2018_Adisor_Pi_25_03_18 INICIAL.docx
@@ -66,20 +66,8 @@
           <w:sz w:val="32"/>
           <w:szCs w:val="32"/>
         </w:rPr>
-        <w:t xml:space="preserve">Advisor </w:t>
-      </w:r>
-      <w:proofErr w:type="spellStart"/>
-      <w:r>
-        <w:rPr>
-          <w:rFonts w:ascii="Times" w:eastAsia="Times" w:hAnsi="Times" w:cs="Times"/>
-          <w:b/>
-          <w:i/>
-          <w:sz w:val="32"/>
-          <w:szCs w:val="32"/>
-        </w:rPr>
-        <w:t>Pi</w:t>
-      </w:r>
-      <w:proofErr w:type="spellEnd"/>
+        <w:t>Advisor Pi</w:t>
+      </w:r>
       <w:r>
         <w:rPr>
           <w:rFonts w:ascii="Times" w:eastAsia="Times" w:hAnsi="Times" w:cs="Times"/>
@@ -191,1063 +179,7 @@
           <w:rFonts w:ascii="Times" w:eastAsia="Times" w:hAnsi="Times" w:cs="Times"/>
           <w:i/>
         </w:rPr>
-        <w:t xml:space="preserve">It </w:t>
-      </w:r>
-      <w:proofErr w:type="spellStart"/>
-      <w:r>
-        <w:rPr>
-          <w:rFonts w:ascii="Times" w:eastAsia="Times" w:hAnsi="Times" w:cs="Times"/>
-          <w:i/>
-        </w:rPr>
-        <w:t>is</w:t>
-      </w:r>
-      <w:proofErr w:type="spellEnd"/>
-      <w:r>
-        <w:rPr>
-          <w:rFonts w:ascii="Times" w:eastAsia="Times" w:hAnsi="Times" w:cs="Times"/>
-          <w:i/>
-        </w:rPr>
-        <w:t xml:space="preserve"> </w:t>
-      </w:r>
-      <w:proofErr w:type="spellStart"/>
-      <w:r>
-        <w:rPr>
-          <w:rFonts w:ascii="Times" w:eastAsia="Times" w:hAnsi="Times" w:cs="Times"/>
-          <w:i/>
-        </w:rPr>
-        <w:t>known</w:t>
-      </w:r>
-      <w:proofErr w:type="spellEnd"/>
-      <w:r>
-        <w:rPr>
-          <w:rFonts w:ascii="Times" w:eastAsia="Times" w:hAnsi="Times" w:cs="Times"/>
-          <w:i/>
-        </w:rPr>
-        <w:t xml:space="preserve"> </w:t>
-      </w:r>
-      <w:proofErr w:type="spellStart"/>
-      <w:r>
-        <w:rPr>
-          <w:rFonts w:ascii="Times" w:eastAsia="Times" w:hAnsi="Times" w:cs="Times"/>
-          <w:i/>
-        </w:rPr>
-        <w:t>the</w:t>
-      </w:r>
-      <w:proofErr w:type="spellEnd"/>
-      <w:r>
-        <w:rPr>
-          <w:rFonts w:ascii="Times" w:eastAsia="Times" w:hAnsi="Times" w:cs="Times"/>
-          <w:i/>
-        </w:rPr>
-        <w:t xml:space="preserve"> </w:t>
-      </w:r>
-      <w:proofErr w:type="spellStart"/>
-      <w:r>
-        <w:rPr>
-          <w:rFonts w:ascii="Times" w:eastAsia="Times" w:hAnsi="Times" w:cs="Times"/>
-          <w:i/>
-        </w:rPr>
-        <w:t>importance</w:t>
-      </w:r>
-      <w:proofErr w:type="spellEnd"/>
-      <w:r>
-        <w:rPr>
-          <w:rFonts w:ascii="Times" w:eastAsia="Times" w:hAnsi="Times" w:cs="Times"/>
-          <w:i/>
-        </w:rPr>
-        <w:t xml:space="preserve"> </w:t>
-      </w:r>
-      <w:proofErr w:type="spellStart"/>
-      <w:r>
-        <w:rPr>
-          <w:rFonts w:ascii="Times" w:eastAsia="Times" w:hAnsi="Times" w:cs="Times"/>
-          <w:i/>
-        </w:rPr>
-        <w:t>that</w:t>
-      </w:r>
-      <w:proofErr w:type="spellEnd"/>
-      <w:r>
-        <w:rPr>
-          <w:rFonts w:ascii="Times" w:eastAsia="Times" w:hAnsi="Times" w:cs="Times"/>
-          <w:i/>
-        </w:rPr>
-        <w:t xml:space="preserve"> </w:t>
-      </w:r>
-      <w:proofErr w:type="spellStart"/>
-      <w:r>
-        <w:rPr>
-          <w:rFonts w:ascii="Times" w:eastAsia="Times" w:hAnsi="Times" w:cs="Times"/>
-          <w:i/>
-        </w:rPr>
-        <w:t>technology</w:t>
-      </w:r>
-      <w:proofErr w:type="spellEnd"/>
-      <w:r>
-        <w:rPr>
-          <w:rFonts w:ascii="Times" w:eastAsia="Times" w:hAnsi="Times" w:cs="Times"/>
-          <w:i/>
-        </w:rPr>
-        <w:t xml:space="preserve"> </w:t>
-      </w:r>
-      <w:proofErr w:type="spellStart"/>
-      <w:r>
-        <w:rPr>
-          <w:rFonts w:ascii="Times" w:eastAsia="Times" w:hAnsi="Times" w:cs="Times"/>
-          <w:i/>
-        </w:rPr>
-        <w:t>proposes</w:t>
-      </w:r>
-      <w:proofErr w:type="spellEnd"/>
-      <w:r>
-        <w:rPr>
-          <w:rFonts w:ascii="Times" w:eastAsia="Times" w:hAnsi="Times" w:cs="Times"/>
-          <w:i/>
-        </w:rPr>
-        <w:t xml:space="preserve"> in </w:t>
-      </w:r>
-      <w:proofErr w:type="spellStart"/>
-      <w:r>
-        <w:rPr>
-          <w:rFonts w:ascii="Times" w:eastAsia="Times" w:hAnsi="Times" w:cs="Times"/>
-          <w:i/>
-        </w:rPr>
-        <w:t>the</w:t>
-      </w:r>
-      <w:proofErr w:type="spellEnd"/>
-      <w:r>
-        <w:rPr>
-          <w:rFonts w:ascii="Times" w:eastAsia="Times" w:hAnsi="Times" w:cs="Times"/>
-          <w:i/>
-        </w:rPr>
-        <w:t xml:space="preserve"> </w:t>
-      </w:r>
-      <w:proofErr w:type="spellStart"/>
-      <w:r>
-        <w:rPr>
-          <w:rFonts w:ascii="Times" w:eastAsia="Times" w:hAnsi="Times" w:cs="Times"/>
-          <w:i/>
-        </w:rPr>
-        <w:t>improvement</w:t>
-      </w:r>
-      <w:proofErr w:type="spellEnd"/>
-      <w:r>
-        <w:rPr>
-          <w:rFonts w:ascii="Times" w:eastAsia="Times" w:hAnsi="Times" w:cs="Times"/>
-          <w:i/>
-        </w:rPr>
-        <w:t xml:space="preserve"> </w:t>
-      </w:r>
-      <w:proofErr w:type="spellStart"/>
-      <w:r>
-        <w:rPr>
-          <w:rFonts w:ascii="Times" w:eastAsia="Times" w:hAnsi="Times" w:cs="Times"/>
-          <w:i/>
-        </w:rPr>
-        <w:t>of</w:t>
-      </w:r>
-      <w:proofErr w:type="spellEnd"/>
-      <w:r>
-        <w:rPr>
-          <w:rFonts w:ascii="Times" w:eastAsia="Times" w:hAnsi="Times" w:cs="Times"/>
-          <w:i/>
-        </w:rPr>
-        <w:t xml:space="preserve"> </w:t>
-      </w:r>
-      <w:proofErr w:type="spellStart"/>
-      <w:r>
-        <w:rPr>
-          <w:rFonts w:ascii="Times" w:eastAsia="Times" w:hAnsi="Times" w:cs="Times"/>
-          <w:i/>
-        </w:rPr>
-        <w:t>the</w:t>
-      </w:r>
-      <w:proofErr w:type="spellEnd"/>
-      <w:r>
-        <w:rPr>
-          <w:rFonts w:ascii="Times" w:eastAsia="Times" w:hAnsi="Times" w:cs="Times"/>
-          <w:i/>
-        </w:rPr>
-        <w:t xml:space="preserve"> </w:t>
-      </w:r>
-      <w:proofErr w:type="spellStart"/>
-      <w:r>
-        <w:rPr>
-          <w:rFonts w:ascii="Times" w:eastAsia="Times" w:hAnsi="Times" w:cs="Times"/>
-          <w:i/>
-        </w:rPr>
-        <w:t>quality</w:t>
-      </w:r>
-      <w:proofErr w:type="spellEnd"/>
-      <w:r>
-        <w:rPr>
-          <w:rFonts w:ascii="Times" w:eastAsia="Times" w:hAnsi="Times" w:cs="Times"/>
-          <w:i/>
-        </w:rPr>
-        <w:t xml:space="preserve"> </w:t>
-      </w:r>
-      <w:proofErr w:type="spellStart"/>
-      <w:r>
-        <w:rPr>
-          <w:rFonts w:ascii="Times" w:eastAsia="Times" w:hAnsi="Times" w:cs="Times"/>
-          <w:i/>
-        </w:rPr>
-        <w:t>of</w:t>
-      </w:r>
-      <w:proofErr w:type="spellEnd"/>
-      <w:r>
-        <w:rPr>
-          <w:rFonts w:ascii="Times" w:eastAsia="Times" w:hAnsi="Times" w:cs="Times"/>
-          <w:i/>
-        </w:rPr>
-        <w:t xml:space="preserve"> </w:t>
-      </w:r>
-      <w:proofErr w:type="spellStart"/>
-      <w:r>
-        <w:rPr>
-          <w:rFonts w:ascii="Times" w:eastAsia="Times" w:hAnsi="Times" w:cs="Times"/>
-          <w:i/>
-        </w:rPr>
-        <w:t>life</w:t>
-      </w:r>
-      <w:proofErr w:type="spellEnd"/>
-      <w:r>
-        <w:rPr>
-          <w:rFonts w:ascii="Times" w:eastAsia="Times" w:hAnsi="Times" w:cs="Times"/>
-          <w:i/>
-        </w:rPr>
-        <w:t xml:space="preserve"> </w:t>
-      </w:r>
-      <w:proofErr w:type="spellStart"/>
-      <w:r>
-        <w:rPr>
-          <w:rFonts w:ascii="Times" w:eastAsia="Times" w:hAnsi="Times" w:cs="Times"/>
-          <w:i/>
-        </w:rPr>
-        <w:t>of</w:t>
-      </w:r>
-      <w:proofErr w:type="spellEnd"/>
-      <w:r>
-        <w:rPr>
-          <w:rFonts w:ascii="Times" w:eastAsia="Times" w:hAnsi="Times" w:cs="Times"/>
-          <w:i/>
-        </w:rPr>
-        <w:t xml:space="preserve"> </w:t>
-      </w:r>
-      <w:proofErr w:type="spellStart"/>
-      <w:r>
-        <w:rPr>
-          <w:rFonts w:ascii="Times" w:eastAsia="Times" w:hAnsi="Times" w:cs="Times"/>
-          <w:i/>
-        </w:rPr>
-        <w:t>the</w:t>
-      </w:r>
-      <w:proofErr w:type="spellEnd"/>
-      <w:r>
-        <w:rPr>
-          <w:rFonts w:ascii="Times" w:eastAsia="Times" w:hAnsi="Times" w:cs="Times"/>
-          <w:i/>
-        </w:rPr>
-        <w:t xml:space="preserve"> </w:t>
-      </w:r>
-      <w:proofErr w:type="spellStart"/>
-      <w:r>
-        <w:rPr>
-          <w:rFonts w:ascii="Times" w:eastAsia="Times" w:hAnsi="Times" w:cs="Times"/>
-          <w:i/>
-        </w:rPr>
-        <w:t>people</w:t>
-      </w:r>
-      <w:proofErr w:type="spellEnd"/>
-      <w:r>
-        <w:rPr>
-          <w:rFonts w:ascii="Times" w:eastAsia="Times" w:hAnsi="Times" w:cs="Times"/>
-          <w:i/>
-        </w:rPr>
-        <w:t xml:space="preserve">, </w:t>
-      </w:r>
-      <w:proofErr w:type="spellStart"/>
-      <w:r>
-        <w:rPr>
-          <w:rFonts w:ascii="Times" w:eastAsia="Times" w:hAnsi="Times" w:cs="Times"/>
-          <w:i/>
-        </w:rPr>
-        <w:t>and</w:t>
-      </w:r>
-      <w:proofErr w:type="spellEnd"/>
-      <w:r>
-        <w:rPr>
-          <w:rFonts w:ascii="Times" w:eastAsia="Times" w:hAnsi="Times" w:cs="Times"/>
-          <w:i/>
-        </w:rPr>
-        <w:t xml:space="preserve"> in </w:t>
-      </w:r>
-      <w:proofErr w:type="spellStart"/>
-      <w:r>
-        <w:rPr>
-          <w:rFonts w:ascii="Times" w:eastAsia="Times" w:hAnsi="Times" w:cs="Times"/>
-          <w:i/>
-        </w:rPr>
-        <w:t>this</w:t>
-      </w:r>
-      <w:proofErr w:type="spellEnd"/>
-      <w:r>
-        <w:rPr>
-          <w:rFonts w:ascii="Times" w:eastAsia="Times" w:hAnsi="Times" w:cs="Times"/>
-          <w:i/>
-        </w:rPr>
-        <w:t xml:space="preserve"> </w:t>
-      </w:r>
-      <w:proofErr w:type="spellStart"/>
-      <w:r>
-        <w:rPr>
-          <w:rFonts w:ascii="Times" w:eastAsia="Times" w:hAnsi="Times" w:cs="Times"/>
-          <w:i/>
-        </w:rPr>
-        <w:t>way</w:t>
-      </w:r>
-      <w:proofErr w:type="spellEnd"/>
-      <w:r>
-        <w:rPr>
-          <w:rFonts w:ascii="Times" w:eastAsia="Times" w:hAnsi="Times" w:cs="Times"/>
-          <w:i/>
-        </w:rPr>
-        <w:t xml:space="preserve">, </w:t>
-      </w:r>
-      <w:proofErr w:type="spellStart"/>
-      <w:r>
-        <w:rPr>
-          <w:rFonts w:ascii="Times" w:eastAsia="Times" w:hAnsi="Times" w:cs="Times"/>
-          <w:i/>
-        </w:rPr>
-        <w:t>the</w:t>
-      </w:r>
-      <w:proofErr w:type="spellEnd"/>
-      <w:r>
-        <w:rPr>
-          <w:rFonts w:ascii="Times" w:eastAsia="Times" w:hAnsi="Times" w:cs="Times"/>
-          <w:i/>
-        </w:rPr>
-        <w:t xml:space="preserve"> </w:t>
-      </w:r>
-      <w:proofErr w:type="spellStart"/>
-      <w:r>
-        <w:rPr>
-          <w:rFonts w:ascii="Times" w:eastAsia="Times" w:hAnsi="Times" w:cs="Times"/>
-          <w:i/>
-        </w:rPr>
-        <w:t>insertion</w:t>
-      </w:r>
-      <w:proofErr w:type="spellEnd"/>
-      <w:r>
-        <w:rPr>
-          <w:rFonts w:ascii="Times" w:eastAsia="Times" w:hAnsi="Times" w:cs="Times"/>
-          <w:i/>
-        </w:rPr>
-        <w:t xml:space="preserve"> </w:t>
-      </w:r>
-      <w:proofErr w:type="spellStart"/>
-      <w:r>
-        <w:rPr>
-          <w:rFonts w:ascii="Times" w:eastAsia="Times" w:hAnsi="Times" w:cs="Times"/>
-          <w:i/>
-        </w:rPr>
-        <w:t>of</w:t>
-      </w:r>
-      <w:proofErr w:type="spellEnd"/>
-      <w:r>
-        <w:rPr>
-          <w:rFonts w:ascii="Times" w:eastAsia="Times" w:hAnsi="Times" w:cs="Times"/>
-          <w:i/>
-        </w:rPr>
-        <w:t xml:space="preserve"> </w:t>
-      </w:r>
-      <w:proofErr w:type="spellStart"/>
-      <w:r>
-        <w:rPr>
-          <w:rFonts w:ascii="Times" w:eastAsia="Times" w:hAnsi="Times" w:cs="Times"/>
-          <w:i/>
-        </w:rPr>
-        <w:t>this</w:t>
-      </w:r>
-      <w:proofErr w:type="spellEnd"/>
-      <w:r>
-        <w:rPr>
-          <w:rFonts w:ascii="Times" w:eastAsia="Times" w:hAnsi="Times" w:cs="Times"/>
-          <w:i/>
-        </w:rPr>
-        <w:t xml:space="preserve"> </w:t>
-      </w:r>
-      <w:proofErr w:type="spellStart"/>
-      <w:r>
-        <w:rPr>
-          <w:rFonts w:ascii="Times" w:eastAsia="Times" w:hAnsi="Times" w:cs="Times"/>
-          <w:i/>
-        </w:rPr>
-        <w:t>potential</w:t>
-      </w:r>
-      <w:proofErr w:type="spellEnd"/>
-      <w:r>
-        <w:rPr>
-          <w:rFonts w:ascii="Times" w:eastAsia="Times" w:hAnsi="Times" w:cs="Times"/>
-          <w:i/>
-        </w:rPr>
-        <w:t xml:space="preserve"> </w:t>
-      </w:r>
-      <w:proofErr w:type="spellStart"/>
-      <w:r>
-        <w:rPr>
-          <w:rFonts w:ascii="Times" w:eastAsia="Times" w:hAnsi="Times" w:cs="Times"/>
-          <w:i/>
-        </w:rPr>
-        <w:t>within</w:t>
-      </w:r>
-      <w:proofErr w:type="spellEnd"/>
-      <w:r>
-        <w:rPr>
-          <w:rFonts w:ascii="Times" w:eastAsia="Times" w:hAnsi="Times" w:cs="Times"/>
-          <w:i/>
-        </w:rPr>
-        <w:t xml:space="preserve"> </w:t>
-      </w:r>
-      <w:proofErr w:type="spellStart"/>
-      <w:r>
-        <w:rPr>
-          <w:rFonts w:ascii="Times" w:eastAsia="Times" w:hAnsi="Times" w:cs="Times"/>
-          <w:i/>
-        </w:rPr>
-        <w:t>the</w:t>
-      </w:r>
-      <w:proofErr w:type="spellEnd"/>
-      <w:r>
-        <w:rPr>
-          <w:rFonts w:ascii="Times" w:eastAsia="Times" w:hAnsi="Times" w:cs="Times"/>
-          <w:i/>
-        </w:rPr>
-        <w:t xml:space="preserve"> </w:t>
-      </w:r>
-      <w:proofErr w:type="spellStart"/>
-      <w:r>
-        <w:rPr>
-          <w:rFonts w:ascii="Times" w:eastAsia="Times" w:hAnsi="Times" w:cs="Times"/>
-          <w:i/>
-        </w:rPr>
-        <w:t>health</w:t>
-      </w:r>
-      <w:proofErr w:type="spellEnd"/>
-      <w:r>
-        <w:rPr>
-          <w:rFonts w:ascii="Times" w:eastAsia="Times" w:hAnsi="Times" w:cs="Times"/>
-          <w:i/>
-        </w:rPr>
-        <w:t xml:space="preserve"> </w:t>
-      </w:r>
-      <w:proofErr w:type="spellStart"/>
-      <w:r>
-        <w:rPr>
-          <w:rFonts w:ascii="Times" w:eastAsia="Times" w:hAnsi="Times" w:cs="Times"/>
-          <w:i/>
-        </w:rPr>
-        <w:t>area</w:t>
-      </w:r>
-      <w:proofErr w:type="spellEnd"/>
-      <w:r>
-        <w:rPr>
-          <w:rFonts w:ascii="Times" w:eastAsia="Times" w:hAnsi="Times" w:cs="Times"/>
-          <w:i/>
-        </w:rPr>
-        <w:t xml:space="preserve">, </w:t>
-      </w:r>
-      <w:proofErr w:type="spellStart"/>
-      <w:r>
-        <w:rPr>
-          <w:rFonts w:ascii="Times" w:eastAsia="Times" w:hAnsi="Times" w:cs="Times"/>
-          <w:i/>
-        </w:rPr>
-        <w:t>specifically</w:t>
-      </w:r>
-      <w:proofErr w:type="spellEnd"/>
-      <w:r>
-        <w:rPr>
-          <w:rFonts w:ascii="Times" w:eastAsia="Times" w:hAnsi="Times" w:cs="Times"/>
-          <w:i/>
-        </w:rPr>
-        <w:t xml:space="preserve"> </w:t>
-      </w:r>
-      <w:proofErr w:type="spellStart"/>
-      <w:r>
-        <w:rPr>
-          <w:rFonts w:ascii="Times" w:eastAsia="Times" w:hAnsi="Times" w:cs="Times"/>
-          <w:i/>
-        </w:rPr>
-        <w:t>within</w:t>
-      </w:r>
-      <w:proofErr w:type="spellEnd"/>
-      <w:r>
-        <w:rPr>
-          <w:rFonts w:ascii="Times" w:eastAsia="Times" w:hAnsi="Times" w:cs="Times"/>
-          <w:i/>
-        </w:rPr>
-        <w:t xml:space="preserve"> </w:t>
-      </w:r>
-      <w:proofErr w:type="spellStart"/>
-      <w:r>
-        <w:rPr>
-          <w:rFonts w:ascii="Times" w:eastAsia="Times" w:hAnsi="Times" w:cs="Times"/>
-          <w:i/>
-        </w:rPr>
-        <w:t>the</w:t>
-      </w:r>
-      <w:proofErr w:type="spellEnd"/>
-      <w:r>
-        <w:rPr>
-          <w:rFonts w:ascii="Times" w:eastAsia="Times" w:hAnsi="Times" w:cs="Times"/>
-          <w:i/>
-        </w:rPr>
-        <w:t xml:space="preserve"> </w:t>
-      </w:r>
-      <w:proofErr w:type="spellStart"/>
-      <w:r>
-        <w:rPr>
-          <w:rFonts w:ascii="Times" w:eastAsia="Times" w:hAnsi="Times" w:cs="Times"/>
-          <w:i/>
-        </w:rPr>
-        <w:t>public</w:t>
-      </w:r>
-      <w:proofErr w:type="spellEnd"/>
-      <w:r>
-        <w:rPr>
-          <w:rFonts w:ascii="Times" w:eastAsia="Times" w:hAnsi="Times" w:cs="Times"/>
-          <w:i/>
-        </w:rPr>
-        <w:t xml:space="preserve"> sector, </w:t>
-      </w:r>
-      <w:proofErr w:type="spellStart"/>
-      <w:r>
-        <w:rPr>
-          <w:rFonts w:ascii="Times" w:eastAsia="Times" w:hAnsi="Times" w:cs="Times"/>
-          <w:i/>
-        </w:rPr>
-        <w:t>was</w:t>
-      </w:r>
-      <w:proofErr w:type="spellEnd"/>
-      <w:r>
-        <w:rPr>
-          <w:rFonts w:ascii="Times" w:eastAsia="Times" w:hAnsi="Times" w:cs="Times"/>
-          <w:i/>
-        </w:rPr>
-        <w:t xml:space="preserve"> </w:t>
-      </w:r>
-      <w:proofErr w:type="spellStart"/>
-      <w:r>
-        <w:rPr>
-          <w:rFonts w:ascii="Times" w:eastAsia="Times" w:hAnsi="Times" w:cs="Times"/>
-          <w:i/>
-        </w:rPr>
-        <w:t>evaluated</w:t>
-      </w:r>
-      <w:proofErr w:type="spellEnd"/>
-      <w:r>
-        <w:rPr>
-          <w:rFonts w:ascii="Times" w:eastAsia="Times" w:hAnsi="Times" w:cs="Times"/>
-          <w:i/>
-        </w:rPr>
-        <w:t xml:space="preserve">. The </w:t>
-      </w:r>
-      <w:proofErr w:type="spellStart"/>
-      <w:r>
-        <w:rPr>
-          <w:rFonts w:ascii="Times" w:eastAsia="Times" w:hAnsi="Times" w:cs="Times"/>
-          <w:i/>
-        </w:rPr>
-        <w:t>proposal</w:t>
-      </w:r>
-      <w:proofErr w:type="spellEnd"/>
-      <w:r>
-        <w:rPr>
-          <w:rFonts w:ascii="Times" w:eastAsia="Times" w:hAnsi="Times" w:cs="Times"/>
-          <w:i/>
-        </w:rPr>
-        <w:t xml:space="preserve"> </w:t>
-      </w:r>
-      <w:proofErr w:type="spellStart"/>
-      <w:r>
-        <w:rPr>
-          <w:rFonts w:ascii="Times" w:eastAsia="Times" w:hAnsi="Times" w:cs="Times"/>
-          <w:i/>
-        </w:rPr>
-        <w:t>of</w:t>
-      </w:r>
-      <w:proofErr w:type="spellEnd"/>
-      <w:r>
-        <w:rPr>
-          <w:rFonts w:ascii="Times" w:eastAsia="Times" w:hAnsi="Times" w:cs="Times"/>
-          <w:i/>
-        </w:rPr>
-        <w:t xml:space="preserve"> </w:t>
-      </w:r>
-      <w:proofErr w:type="spellStart"/>
-      <w:r>
-        <w:rPr>
-          <w:rFonts w:ascii="Times" w:eastAsia="Times" w:hAnsi="Times" w:cs="Times"/>
-          <w:i/>
-        </w:rPr>
-        <w:t>this</w:t>
-      </w:r>
-      <w:proofErr w:type="spellEnd"/>
-      <w:r>
-        <w:rPr>
-          <w:rFonts w:ascii="Times" w:eastAsia="Times" w:hAnsi="Times" w:cs="Times"/>
-          <w:i/>
-        </w:rPr>
-        <w:t xml:space="preserve"> </w:t>
-      </w:r>
-      <w:proofErr w:type="spellStart"/>
-      <w:r>
-        <w:rPr>
-          <w:rFonts w:ascii="Times" w:eastAsia="Times" w:hAnsi="Times" w:cs="Times"/>
-          <w:i/>
-        </w:rPr>
-        <w:t>project</w:t>
-      </w:r>
-      <w:proofErr w:type="spellEnd"/>
-      <w:r>
-        <w:rPr>
-          <w:rFonts w:ascii="Times" w:eastAsia="Times" w:hAnsi="Times" w:cs="Times"/>
-          <w:i/>
-        </w:rPr>
-        <w:t xml:space="preserve"> </w:t>
-      </w:r>
-      <w:proofErr w:type="spellStart"/>
-      <w:r>
-        <w:rPr>
-          <w:rFonts w:ascii="Times" w:eastAsia="Times" w:hAnsi="Times" w:cs="Times"/>
-          <w:i/>
-        </w:rPr>
-        <w:t>is</w:t>
-      </w:r>
-      <w:proofErr w:type="spellEnd"/>
-      <w:r>
-        <w:rPr>
-          <w:rFonts w:ascii="Times" w:eastAsia="Times" w:hAnsi="Times" w:cs="Times"/>
-          <w:i/>
-        </w:rPr>
-        <w:t xml:space="preserve"> </w:t>
-      </w:r>
-      <w:proofErr w:type="spellStart"/>
-      <w:r>
-        <w:rPr>
-          <w:rFonts w:ascii="Times" w:eastAsia="Times" w:hAnsi="Times" w:cs="Times"/>
-          <w:i/>
-        </w:rPr>
-        <w:t>to</w:t>
-      </w:r>
-      <w:proofErr w:type="spellEnd"/>
-      <w:r>
-        <w:rPr>
-          <w:rFonts w:ascii="Times" w:eastAsia="Times" w:hAnsi="Times" w:cs="Times"/>
-          <w:i/>
-        </w:rPr>
-        <w:t xml:space="preserve"> </w:t>
-      </w:r>
-      <w:proofErr w:type="spellStart"/>
-      <w:r>
-        <w:rPr>
-          <w:rFonts w:ascii="Times" w:eastAsia="Times" w:hAnsi="Times" w:cs="Times"/>
-          <w:i/>
-        </w:rPr>
-        <w:t>illustrate</w:t>
-      </w:r>
-      <w:proofErr w:type="spellEnd"/>
-      <w:r>
-        <w:rPr>
-          <w:rFonts w:ascii="Times" w:eastAsia="Times" w:hAnsi="Times" w:cs="Times"/>
-          <w:i/>
-        </w:rPr>
-        <w:t xml:space="preserve"> </w:t>
-      </w:r>
-      <w:proofErr w:type="spellStart"/>
-      <w:r>
-        <w:rPr>
-          <w:rFonts w:ascii="Times" w:eastAsia="Times" w:hAnsi="Times" w:cs="Times"/>
-          <w:i/>
-        </w:rPr>
-        <w:t>how</w:t>
-      </w:r>
-      <w:proofErr w:type="spellEnd"/>
-      <w:r>
-        <w:rPr>
-          <w:rFonts w:ascii="Times" w:eastAsia="Times" w:hAnsi="Times" w:cs="Times"/>
-          <w:i/>
-        </w:rPr>
-        <w:t xml:space="preserve"> a </w:t>
-      </w:r>
-      <w:proofErr w:type="spellStart"/>
-      <w:r>
-        <w:rPr>
-          <w:rFonts w:ascii="Times" w:eastAsia="Times" w:hAnsi="Times" w:cs="Times"/>
-          <w:i/>
-        </w:rPr>
-        <w:t>specialist</w:t>
-      </w:r>
-      <w:proofErr w:type="spellEnd"/>
-      <w:r>
-        <w:rPr>
-          <w:rFonts w:ascii="Times" w:eastAsia="Times" w:hAnsi="Times" w:cs="Times"/>
-          <w:i/>
-        </w:rPr>
-        <w:t xml:space="preserve"> system </w:t>
-      </w:r>
-      <w:proofErr w:type="spellStart"/>
-      <w:r>
-        <w:rPr>
-          <w:rFonts w:ascii="Times" w:eastAsia="Times" w:hAnsi="Times" w:cs="Times"/>
-          <w:i/>
-        </w:rPr>
-        <w:t>can</w:t>
-      </w:r>
-      <w:proofErr w:type="spellEnd"/>
-      <w:r>
-        <w:rPr>
-          <w:rFonts w:ascii="Times" w:eastAsia="Times" w:hAnsi="Times" w:cs="Times"/>
-          <w:i/>
-        </w:rPr>
-        <w:t xml:space="preserve"> help in </w:t>
-      </w:r>
-      <w:proofErr w:type="spellStart"/>
-      <w:r>
-        <w:rPr>
-          <w:rFonts w:ascii="Times" w:eastAsia="Times" w:hAnsi="Times" w:cs="Times"/>
-          <w:i/>
-        </w:rPr>
-        <w:t>the</w:t>
-      </w:r>
-      <w:proofErr w:type="spellEnd"/>
-      <w:r>
-        <w:rPr>
-          <w:rFonts w:ascii="Times" w:eastAsia="Times" w:hAnsi="Times" w:cs="Times"/>
-          <w:i/>
-        </w:rPr>
-        <w:t xml:space="preserve"> </w:t>
-      </w:r>
-      <w:proofErr w:type="spellStart"/>
-      <w:r>
-        <w:rPr>
-          <w:rFonts w:ascii="Times" w:eastAsia="Times" w:hAnsi="Times" w:cs="Times"/>
-          <w:i/>
-        </w:rPr>
-        <w:t>support</w:t>
-      </w:r>
-      <w:proofErr w:type="spellEnd"/>
-      <w:r>
-        <w:rPr>
-          <w:rFonts w:ascii="Times" w:eastAsia="Times" w:hAnsi="Times" w:cs="Times"/>
-          <w:i/>
-        </w:rPr>
-        <w:t xml:space="preserve"> </w:t>
-      </w:r>
-      <w:proofErr w:type="spellStart"/>
-      <w:r>
-        <w:rPr>
-          <w:rFonts w:ascii="Times" w:eastAsia="Times" w:hAnsi="Times" w:cs="Times"/>
-          <w:i/>
-        </w:rPr>
-        <w:t>and</w:t>
-      </w:r>
-      <w:proofErr w:type="spellEnd"/>
-      <w:r>
-        <w:rPr>
-          <w:rFonts w:ascii="Times" w:eastAsia="Times" w:hAnsi="Times" w:cs="Times"/>
-          <w:i/>
-        </w:rPr>
-        <w:t xml:space="preserve"> </w:t>
-      </w:r>
-      <w:proofErr w:type="spellStart"/>
-      <w:r>
-        <w:rPr>
-          <w:rFonts w:ascii="Times" w:eastAsia="Times" w:hAnsi="Times" w:cs="Times"/>
-          <w:i/>
-        </w:rPr>
-        <w:t>decision</w:t>
-      </w:r>
-      <w:proofErr w:type="spellEnd"/>
-      <w:r>
-        <w:rPr>
-          <w:rFonts w:ascii="Times" w:eastAsia="Times" w:hAnsi="Times" w:cs="Times"/>
-          <w:i/>
-        </w:rPr>
-        <w:t xml:space="preserve"> </w:t>
-      </w:r>
-      <w:proofErr w:type="spellStart"/>
-      <w:r>
-        <w:rPr>
-          <w:rFonts w:ascii="Times" w:eastAsia="Times" w:hAnsi="Times" w:cs="Times"/>
-          <w:i/>
-        </w:rPr>
-        <w:t>of</w:t>
-      </w:r>
-      <w:proofErr w:type="spellEnd"/>
-      <w:r>
-        <w:rPr>
-          <w:rFonts w:ascii="Times" w:eastAsia="Times" w:hAnsi="Times" w:cs="Times"/>
-          <w:i/>
-        </w:rPr>
-        <w:t xml:space="preserve"> medical </w:t>
-      </w:r>
-      <w:proofErr w:type="spellStart"/>
-      <w:r>
-        <w:rPr>
-          <w:rFonts w:ascii="Times" w:eastAsia="Times" w:hAnsi="Times" w:cs="Times"/>
-          <w:i/>
-        </w:rPr>
-        <w:t>prescriptions</w:t>
-      </w:r>
-      <w:proofErr w:type="spellEnd"/>
-      <w:r>
-        <w:rPr>
-          <w:rFonts w:ascii="Times" w:eastAsia="Times" w:hAnsi="Times" w:cs="Times"/>
-          <w:i/>
-        </w:rPr>
-        <w:t xml:space="preserve"> </w:t>
-      </w:r>
-      <w:proofErr w:type="spellStart"/>
-      <w:r>
-        <w:rPr>
-          <w:rFonts w:ascii="Times" w:eastAsia="Times" w:hAnsi="Times" w:cs="Times"/>
-          <w:i/>
-        </w:rPr>
-        <w:t>and</w:t>
-      </w:r>
-      <w:proofErr w:type="spellEnd"/>
-      <w:r>
-        <w:rPr>
-          <w:rFonts w:ascii="Times" w:eastAsia="Times" w:hAnsi="Times" w:cs="Times"/>
-          <w:i/>
-        </w:rPr>
-        <w:t xml:space="preserve"> </w:t>
-      </w:r>
-      <w:proofErr w:type="spellStart"/>
-      <w:r>
-        <w:rPr>
-          <w:rFonts w:ascii="Times" w:eastAsia="Times" w:hAnsi="Times" w:cs="Times"/>
-          <w:i/>
-        </w:rPr>
-        <w:t>therapeutic</w:t>
-      </w:r>
-      <w:proofErr w:type="spellEnd"/>
-      <w:r>
-        <w:rPr>
-          <w:rFonts w:ascii="Times" w:eastAsia="Times" w:hAnsi="Times" w:cs="Times"/>
-          <w:i/>
-        </w:rPr>
-        <w:t xml:space="preserve"> </w:t>
-      </w:r>
-      <w:proofErr w:type="spellStart"/>
-      <w:r>
-        <w:rPr>
-          <w:rFonts w:ascii="Times" w:eastAsia="Times" w:hAnsi="Times" w:cs="Times"/>
-          <w:i/>
-        </w:rPr>
-        <w:t>evaluations</w:t>
-      </w:r>
-      <w:proofErr w:type="spellEnd"/>
-      <w:r>
-        <w:rPr>
-          <w:rFonts w:ascii="Times" w:eastAsia="Times" w:hAnsi="Times" w:cs="Times"/>
-          <w:i/>
-        </w:rPr>
-        <w:t xml:space="preserve">, </w:t>
-      </w:r>
-      <w:proofErr w:type="spellStart"/>
-      <w:r>
-        <w:rPr>
-          <w:rFonts w:ascii="Times" w:eastAsia="Times" w:hAnsi="Times" w:cs="Times"/>
-          <w:i/>
-        </w:rPr>
-        <w:t>proposing</w:t>
-      </w:r>
-      <w:proofErr w:type="spellEnd"/>
-      <w:r>
-        <w:rPr>
-          <w:rFonts w:ascii="Times" w:eastAsia="Times" w:hAnsi="Times" w:cs="Times"/>
-          <w:i/>
-        </w:rPr>
-        <w:t xml:space="preserve"> a </w:t>
-      </w:r>
-      <w:proofErr w:type="spellStart"/>
-      <w:r>
-        <w:rPr>
-          <w:rFonts w:ascii="Times" w:eastAsia="Times" w:hAnsi="Times" w:cs="Times"/>
-          <w:i/>
-        </w:rPr>
-        <w:t>methodological</w:t>
-      </w:r>
-      <w:proofErr w:type="spellEnd"/>
-      <w:r>
-        <w:rPr>
-          <w:rFonts w:ascii="Times" w:eastAsia="Times" w:hAnsi="Times" w:cs="Times"/>
-          <w:i/>
-        </w:rPr>
-        <w:t xml:space="preserve"> </w:t>
-      </w:r>
-      <w:proofErr w:type="spellStart"/>
-      <w:r>
-        <w:rPr>
-          <w:rFonts w:ascii="Times" w:eastAsia="Times" w:hAnsi="Times" w:cs="Times"/>
-          <w:i/>
-        </w:rPr>
-        <w:t>and</w:t>
-      </w:r>
-      <w:proofErr w:type="spellEnd"/>
-      <w:r>
-        <w:rPr>
-          <w:rFonts w:ascii="Times" w:eastAsia="Times" w:hAnsi="Times" w:cs="Times"/>
-          <w:i/>
-        </w:rPr>
-        <w:t xml:space="preserve"> </w:t>
-      </w:r>
-      <w:proofErr w:type="spellStart"/>
-      <w:r>
-        <w:rPr>
-          <w:rFonts w:ascii="Times" w:eastAsia="Times" w:hAnsi="Times" w:cs="Times"/>
-          <w:i/>
-        </w:rPr>
-        <w:t>agile</w:t>
-      </w:r>
-      <w:proofErr w:type="spellEnd"/>
-      <w:r>
-        <w:rPr>
-          <w:rFonts w:ascii="Times" w:eastAsia="Times" w:hAnsi="Times" w:cs="Times"/>
-          <w:i/>
-        </w:rPr>
-        <w:t xml:space="preserve"> </w:t>
-      </w:r>
-      <w:proofErr w:type="spellStart"/>
-      <w:r>
-        <w:rPr>
-          <w:rFonts w:ascii="Times" w:eastAsia="Times" w:hAnsi="Times" w:cs="Times"/>
-          <w:i/>
-        </w:rPr>
-        <w:t>analysis</w:t>
-      </w:r>
-      <w:proofErr w:type="spellEnd"/>
-      <w:r>
-        <w:rPr>
-          <w:rFonts w:ascii="Times" w:eastAsia="Times" w:hAnsi="Times" w:cs="Times"/>
-          <w:i/>
-        </w:rPr>
-        <w:t xml:space="preserve"> in favor </w:t>
-      </w:r>
-      <w:proofErr w:type="spellStart"/>
-      <w:r>
-        <w:rPr>
-          <w:rFonts w:ascii="Times" w:eastAsia="Times" w:hAnsi="Times" w:cs="Times"/>
-          <w:i/>
-        </w:rPr>
-        <w:t>of</w:t>
-      </w:r>
-      <w:proofErr w:type="spellEnd"/>
-      <w:r>
-        <w:rPr>
-          <w:rFonts w:ascii="Times" w:eastAsia="Times" w:hAnsi="Times" w:cs="Times"/>
-          <w:i/>
-        </w:rPr>
-        <w:t xml:space="preserve"> </w:t>
-      </w:r>
-      <w:proofErr w:type="spellStart"/>
-      <w:r>
-        <w:rPr>
-          <w:rFonts w:ascii="Times" w:eastAsia="Times" w:hAnsi="Times" w:cs="Times"/>
-          <w:i/>
-        </w:rPr>
-        <w:t>the</w:t>
-      </w:r>
-      <w:proofErr w:type="spellEnd"/>
-      <w:r>
-        <w:rPr>
-          <w:rFonts w:ascii="Times" w:eastAsia="Times" w:hAnsi="Times" w:cs="Times"/>
-          <w:i/>
-        </w:rPr>
-        <w:t xml:space="preserve"> </w:t>
-      </w:r>
-      <w:proofErr w:type="spellStart"/>
-      <w:r>
-        <w:rPr>
-          <w:rFonts w:ascii="Times" w:eastAsia="Times" w:hAnsi="Times" w:cs="Times"/>
-          <w:i/>
-        </w:rPr>
-        <w:t>best</w:t>
-      </w:r>
-      <w:proofErr w:type="spellEnd"/>
-      <w:r>
-        <w:rPr>
-          <w:rFonts w:ascii="Times" w:eastAsia="Times" w:hAnsi="Times" w:cs="Times"/>
-          <w:i/>
-        </w:rPr>
-        <w:t xml:space="preserve"> </w:t>
-      </w:r>
-      <w:proofErr w:type="spellStart"/>
-      <w:r>
-        <w:rPr>
-          <w:rFonts w:ascii="Times" w:eastAsia="Times" w:hAnsi="Times" w:cs="Times"/>
-          <w:i/>
-        </w:rPr>
-        <w:t>diagnosis</w:t>
-      </w:r>
-      <w:proofErr w:type="spellEnd"/>
-      <w:r>
-        <w:rPr>
-          <w:rFonts w:ascii="Times" w:eastAsia="Times" w:hAnsi="Times" w:cs="Times"/>
-          <w:i/>
-        </w:rPr>
-        <w:t xml:space="preserve"> </w:t>
-      </w:r>
-      <w:proofErr w:type="spellStart"/>
-      <w:r>
-        <w:rPr>
-          <w:rFonts w:ascii="Times" w:eastAsia="Times" w:hAnsi="Times" w:cs="Times"/>
-          <w:i/>
-        </w:rPr>
-        <w:t>of</w:t>
-      </w:r>
-      <w:proofErr w:type="spellEnd"/>
-      <w:r>
-        <w:rPr>
-          <w:rFonts w:ascii="Times" w:eastAsia="Times" w:hAnsi="Times" w:cs="Times"/>
-          <w:i/>
-        </w:rPr>
-        <w:t xml:space="preserve"> </w:t>
-      </w:r>
-      <w:proofErr w:type="spellStart"/>
-      <w:r>
-        <w:rPr>
-          <w:rFonts w:ascii="Times" w:eastAsia="Times" w:hAnsi="Times" w:cs="Times"/>
-          <w:i/>
-        </w:rPr>
-        <w:t>each</w:t>
-      </w:r>
-      <w:proofErr w:type="spellEnd"/>
-      <w:r>
-        <w:rPr>
-          <w:rFonts w:ascii="Times" w:eastAsia="Times" w:hAnsi="Times" w:cs="Times"/>
-          <w:i/>
-        </w:rPr>
-        <w:t xml:space="preserve"> profile </w:t>
-      </w:r>
-      <w:proofErr w:type="spellStart"/>
-      <w:r>
-        <w:rPr>
-          <w:rFonts w:ascii="Times" w:eastAsia="Times" w:hAnsi="Times" w:cs="Times"/>
-          <w:i/>
-        </w:rPr>
-        <w:t>consulted</w:t>
-      </w:r>
-      <w:proofErr w:type="spellEnd"/>
-      <w:r>
-        <w:rPr>
-          <w:rFonts w:ascii="Times" w:eastAsia="Times" w:hAnsi="Times" w:cs="Times"/>
-          <w:i/>
-        </w:rPr>
-        <w:t>.</w:t>
+        <w:t>It is known the importance that technology proposes in the improvement of the quality of life of the people, and in this way, the insertion of this potential within the health area, specifically within the public sector, was evaluated. The proposal of this project is to illustrate how a specialist system can help in the support and decision of medical prescriptions and therapeutic evaluations, proposing a methodological and agile analysis in favor of the best diagnosis of each profile consulted.</w:t>
       </w:r>
     </w:p>
     <w:p>
@@ -1892,21 +824,12 @@
         </w:rPr>
         <w:t xml:space="preserve"> (</w:t>
       </w:r>
-      <w:proofErr w:type="spellStart"/>
       <w:r>
         <w:rPr>
           <w:rFonts w:ascii="Times" w:eastAsia="Times" w:hAnsi="Times" w:cs="Times"/>
           <w:i/>
         </w:rPr>
-        <w:t>Quick</w:t>
-      </w:r>
-      <w:proofErr w:type="spellEnd"/>
-      <w:r>
-        <w:rPr>
-          <w:rFonts w:ascii="Times" w:eastAsia="Times" w:hAnsi="Times" w:cs="Times"/>
-          <w:i/>
-        </w:rPr>
-        <w:t xml:space="preserve"> Medical Record</w:t>
+        <w:t>Quick Medical Record</w:t>
       </w:r>
       <w:r>
         <w:rPr>
@@ -2363,13 +1286,7 @@
         <w:rPr>
           <w:rFonts w:ascii="Times" w:eastAsia="Times" w:hAnsi="Times" w:cs="Times"/>
         </w:rPr>
-        <w:t xml:space="preserve"> (</w:t>
-      </w:r>
-      <w:r>
-        <w:rPr>
-          <w:rFonts w:ascii="Times" w:eastAsia="Times" w:hAnsi="Times" w:cs="Times"/>
-        </w:rPr>
-        <w:t>MILLER, 1982)</w:t>
+        <w:t xml:space="preserve"> (MILLER, 1982)</w:t>
       </w:r>
       <w:r>
         <w:rPr>
@@ -3000,6 +1917,8 @@
           </wp:inline>
         </w:drawing>
       </w:r>
+      <w:bookmarkStart w:id="0" w:name="_GoBack"/>
+      <w:bookmarkEnd w:id="0"/>
     </w:p>
     <w:p>
       <w:pPr>
@@ -3022,25 +1941,7 @@
           <w:sz w:val="20"/>
           <w:szCs w:val="20"/>
         </w:rPr>
-        <w:t xml:space="preserve">Figura </w:t>
-      </w:r>
-      <w:r>
-        <w:rPr>
-          <w:rFonts w:ascii="Helvetica Neue" w:eastAsia="Helvetica Neue" w:hAnsi="Helvetica Neue" w:cs="Helvetica Neue"/>
-          <w:b/>
-          <w:sz w:val="20"/>
-          <w:szCs w:val="20"/>
-        </w:rPr>
-        <w:t>3</w:t>
-      </w:r>
-      <w:r>
-        <w:rPr>
-          <w:rFonts w:ascii="Helvetica Neue" w:eastAsia="Helvetica Neue" w:hAnsi="Helvetica Neue" w:cs="Helvetica Neue"/>
-          <w:b/>
-          <w:sz w:val="20"/>
-          <w:szCs w:val="20"/>
-        </w:rPr>
-        <w:t xml:space="preserve">. </w:t>
+        <w:t xml:space="preserve">Figura 3. </w:t>
       </w:r>
       <w:r>
         <w:rPr>
@@ -3050,7 +1951,7 @@
           <w:sz w:val="20"/>
           <w:szCs w:val="20"/>
         </w:rPr>
-        <w:t>Estrutura de um sistema especialista</w:t>
+        <w:t>Representação espacial de um problema de classificação</w:t>
       </w:r>
     </w:p>
     <w:p>
@@ -3072,8 +1973,6 @@
         <w:lastRenderedPageBreak/>
         <w:t>Conclusões</w:t>
       </w:r>
-      <w:bookmarkStart w:id="0" w:name="_GoBack"/>
-      <w:bookmarkEnd w:id="0"/>
     </w:p>
     <w:p>
       <w:pPr>
@@ -3275,21 +2174,7 @@
         <w:rPr>
           <w:rFonts w:ascii="Times" w:eastAsia="Times" w:hAnsi="Times" w:cs="Times"/>
         </w:rPr>
-        <w:t xml:space="preserve"> e unidade de pronto atendimento – </w:t>
-      </w:r>
-      <w:proofErr w:type="spellStart"/>
-      <w:r>
-        <w:rPr>
-          <w:rFonts w:ascii="Times" w:eastAsia="Times" w:hAnsi="Times" w:cs="Times"/>
-        </w:rPr>
-        <w:t>UPAs</w:t>
-      </w:r>
-      <w:proofErr w:type="spellEnd"/>
-      <w:r>
-        <w:rPr>
-          <w:rFonts w:ascii="Times" w:eastAsia="Times" w:hAnsi="Times" w:cs="Times"/>
-        </w:rPr>
-        <w:t xml:space="preserve">, pois, além de propor uma ferramenta de auxílio aos profissionais de saúde, também, proporcionará </w:t>
+        <w:t xml:space="preserve"> e unidade de pronto atendimento – UPAs, pois, além de propor uma ferramenta de auxílio aos profissionais de saúde, também, proporcionará </w:t>
       </w:r>
       <w:r>
         <w:rPr>
@@ -3301,21 +2186,7 @@
         <w:rPr>
           <w:rFonts w:ascii="Times" w:eastAsia="Times" w:hAnsi="Times" w:cs="Times"/>
         </w:rPr>
-        <w:t xml:space="preserve">carecem de apoio tecnológico na atual administração pública do </w:t>
-      </w:r>
-      <w:proofErr w:type="gramStart"/>
-      <w:r>
-        <w:rPr>
-          <w:rFonts w:ascii="Times" w:eastAsia="Times" w:hAnsi="Times" w:cs="Times"/>
-        </w:rPr>
-        <w:t>pais</w:t>
-      </w:r>
-      <w:proofErr w:type="gramEnd"/>
-      <w:r>
-        <w:rPr>
-          <w:rFonts w:ascii="Times" w:eastAsia="Times" w:hAnsi="Times" w:cs="Times"/>
-        </w:rPr>
-        <w:t>.</w:t>
+        <w:t>carecem de apoio tecnológico na atual administração pública do pais.</w:t>
       </w:r>
       <w:r>
         <w:rPr>
@@ -3392,21 +2263,7 @@
         <w:rPr>
           <w:rFonts w:ascii="Times" w:hAnsi="Times" w:cs="Times"/>
         </w:rPr>
-        <w:t xml:space="preserve"> </w:t>
-      </w:r>
-      <w:proofErr w:type="spellStart"/>
-      <w:r>
-        <w:rPr>
-          <w:rFonts w:ascii="Times" w:hAnsi="Times" w:cs="Times"/>
-        </w:rPr>
-        <w:t>Documentation</w:t>
-      </w:r>
-      <w:proofErr w:type="spellEnd"/>
-      <w:r>
-        <w:rPr>
-          <w:rFonts w:ascii="Times" w:hAnsi="Times" w:cs="Times"/>
-        </w:rPr>
-        <w:t>. Disponível em: &lt;</w:t>
+        <w:t xml:space="preserve"> Documentation. Disponível em: &lt;</w:t>
       </w:r>
       <w:r>
         <w:t xml:space="preserve"> </w:t>
@@ -3499,81 +2356,13 @@
           <w:i/>
           <w:iCs/>
         </w:rPr>
-        <w:t xml:space="preserve">Il medico </w:t>
-      </w:r>
-      <w:proofErr w:type="spellStart"/>
-      <w:r>
-        <w:rPr>
-          <w:rFonts w:ascii="Times" w:eastAsia="Times" w:hAnsi="Times" w:cs="Times"/>
-          <w:i/>
-          <w:iCs/>
-        </w:rPr>
-        <w:t>nell'età</w:t>
-      </w:r>
-      <w:proofErr w:type="spellEnd"/>
-      <w:r>
-        <w:rPr>
-          <w:rFonts w:ascii="Times" w:eastAsia="Times" w:hAnsi="Times" w:cs="Times"/>
-          <w:i/>
-          <w:iCs/>
-        </w:rPr>
-        <w:t xml:space="preserve"> </w:t>
-      </w:r>
-      <w:proofErr w:type="spellStart"/>
-      <w:r>
-        <w:rPr>
-          <w:rFonts w:ascii="Times" w:eastAsia="Times" w:hAnsi="Times" w:cs="Times"/>
-          <w:i/>
-          <w:iCs/>
-        </w:rPr>
-        <w:t>della</w:t>
-      </w:r>
-      <w:proofErr w:type="spellEnd"/>
-      <w:r>
-        <w:rPr>
-          <w:rFonts w:ascii="Times" w:eastAsia="Times" w:hAnsi="Times" w:cs="Times"/>
-          <w:i/>
-          <w:iCs/>
-        </w:rPr>
-        <w:t xml:space="preserve"> </w:t>
-      </w:r>
-      <w:proofErr w:type="spellStart"/>
-      <w:r>
-        <w:rPr>
-          <w:rFonts w:ascii="Times" w:eastAsia="Times" w:hAnsi="Times" w:cs="Times"/>
-          <w:i/>
-          <w:iCs/>
-        </w:rPr>
-        <w:t>tecnica</w:t>
-      </w:r>
-      <w:proofErr w:type="spellEnd"/>
-      <w:r>
-        <w:rPr>
-          <w:rFonts w:ascii="Times" w:eastAsia="Times" w:hAnsi="Times" w:cs="Times"/>
-          <w:i/>
-          <w:iCs/>
-        </w:rPr>
-        <w:t>.</w:t>
-      </w:r>
-      <w:r>
-        <w:rPr>
-          <w:rFonts w:ascii="Times" w:eastAsia="Times" w:hAnsi="Times" w:cs="Times"/>
-        </w:rPr>
-        <w:t> </w:t>
-      </w:r>
-      <w:proofErr w:type="spellStart"/>
-      <w:r>
-        <w:rPr>
-          <w:rFonts w:ascii="Times" w:eastAsia="Times" w:hAnsi="Times" w:cs="Times"/>
-        </w:rPr>
-        <w:t>Raffaello</w:t>
-      </w:r>
-      <w:proofErr w:type="spellEnd"/>
-      <w:r>
-        <w:rPr>
-          <w:rFonts w:ascii="Times" w:eastAsia="Times" w:hAnsi="Times" w:cs="Times"/>
-        </w:rPr>
-        <w:t xml:space="preserve"> Cortina Editore, Milão.</w:t>
+        <w:t>Il medico nell'età della tecnica.</w:t>
+      </w:r>
+      <w:r>
+        <w:rPr>
+          <w:rFonts w:ascii="Times" w:eastAsia="Times" w:hAnsi="Times" w:cs="Times"/>
+        </w:rPr>
+        <w:t> Raffaello Cortina Editore, Milão.</w:t>
       </w:r>
     </w:p>
     <w:p>
@@ -3597,89 +2386,11 @@
         </w:rPr>
         <w:t xml:space="preserve"> (1982) </w:t>
       </w:r>
-      <w:proofErr w:type="spellStart"/>
-      <w:r>
-        <w:rPr>
-          <w:rFonts w:ascii="Times" w:eastAsia="Times" w:hAnsi="Times" w:cs="Times"/>
-        </w:rPr>
-        <w:t>Applications-oriented</w:t>
-      </w:r>
-      <w:proofErr w:type="spellEnd"/>
-      <w:r>
-        <w:rPr>
-          <w:rFonts w:ascii="Times" w:eastAsia="Times" w:hAnsi="Times" w:cs="Times"/>
-        </w:rPr>
-        <w:t xml:space="preserve"> AI </w:t>
-      </w:r>
-      <w:proofErr w:type="spellStart"/>
-      <w:r>
-        <w:rPr>
-          <w:rFonts w:ascii="Times" w:eastAsia="Times" w:hAnsi="Times" w:cs="Times"/>
-        </w:rPr>
-        <w:t>research</w:t>
-      </w:r>
-      <w:proofErr w:type="spellEnd"/>
-      <w:r>
-        <w:rPr>
-          <w:rFonts w:ascii="Times" w:eastAsia="Times" w:hAnsi="Times" w:cs="Times"/>
-        </w:rPr>
-        <w:t xml:space="preserve">: Medicine. The </w:t>
-      </w:r>
-      <w:proofErr w:type="spellStart"/>
-      <w:r>
-        <w:rPr>
-          <w:rFonts w:ascii="Times" w:eastAsia="Times" w:hAnsi="Times" w:cs="Times"/>
-        </w:rPr>
-        <w:t>Handbook</w:t>
-      </w:r>
-      <w:proofErr w:type="spellEnd"/>
-      <w:r>
-        <w:rPr>
-          <w:rFonts w:ascii="Times" w:eastAsia="Times" w:hAnsi="Times" w:cs="Times"/>
-        </w:rPr>
-        <w:t xml:space="preserve"> </w:t>
-      </w:r>
-      <w:proofErr w:type="spellStart"/>
-      <w:r>
-        <w:rPr>
-          <w:rFonts w:ascii="Times" w:eastAsia="Times" w:hAnsi="Times" w:cs="Times"/>
-        </w:rPr>
-        <w:t>of</w:t>
-      </w:r>
-      <w:proofErr w:type="spellEnd"/>
-      <w:r>
-        <w:rPr>
-          <w:rFonts w:ascii="Times" w:eastAsia="Times" w:hAnsi="Times" w:cs="Times"/>
-        </w:rPr>
-        <w:t xml:space="preserve"> Artificial </w:t>
-      </w:r>
-      <w:proofErr w:type="spellStart"/>
-      <w:r>
-        <w:rPr>
-          <w:rFonts w:ascii="Times" w:eastAsia="Times" w:hAnsi="Times" w:cs="Times"/>
-        </w:rPr>
-        <w:t>Intelligence</w:t>
-      </w:r>
-      <w:proofErr w:type="spellEnd"/>
-      <w:r>
-        <w:rPr>
-          <w:rFonts w:ascii="Times" w:eastAsia="Times" w:hAnsi="Times" w:cs="Times"/>
-        </w:rPr>
-        <w:t xml:space="preserve">. Reading, MA: </w:t>
-      </w:r>
-      <w:proofErr w:type="spellStart"/>
-      <w:r>
-        <w:rPr>
-          <w:rFonts w:ascii="Times" w:eastAsia="Times" w:hAnsi="Times" w:cs="Times"/>
-        </w:rPr>
-        <w:t>Addison</w:t>
-      </w:r>
-      <w:proofErr w:type="spellEnd"/>
-      <w:r>
-        <w:rPr>
-          <w:rFonts w:ascii="Times" w:eastAsia="Times" w:hAnsi="Times" w:cs="Times"/>
-        </w:rPr>
-        <w:t>-Wesley, p. 175-222.</w:t>
+      <w:r>
+        <w:rPr>
+          <w:rFonts w:ascii="Times" w:eastAsia="Times" w:hAnsi="Times" w:cs="Times"/>
+        </w:rPr>
+        <w:t>Applications-oriented AI research: Medicine. The Handbook of Artificial Intelligence. Reading, MA: Addison-Wesley, p. 175-222.</w:t>
       </w:r>
     </w:p>
     <w:p>
@@ -3703,75 +2414,11 @@
         </w:rPr>
         <w:t xml:space="preserve"> (1982) </w:t>
       </w:r>
-      <w:proofErr w:type="spellStart"/>
-      <w:r>
-        <w:rPr>
-          <w:rFonts w:ascii="Times" w:eastAsia="Times" w:hAnsi="Times" w:cs="Times"/>
-        </w:rPr>
-        <w:t>Internist</w:t>
-      </w:r>
-      <w:proofErr w:type="spellEnd"/>
-      <w:r>
-        <w:rPr>
-          <w:rFonts w:ascii="Times" w:eastAsia="Times" w:hAnsi="Times" w:cs="Times"/>
-        </w:rPr>
-        <w:t xml:space="preserve">-I: an experimental </w:t>
-      </w:r>
-      <w:proofErr w:type="spellStart"/>
-      <w:r>
-        <w:rPr>
-          <w:rFonts w:ascii="Times" w:eastAsia="Times" w:hAnsi="Times" w:cs="Times"/>
-        </w:rPr>
-        <w:t>computer-based</w:t>
-      </w:r>
-      <w:proofErr w:type="spellEnd"/>
-      <w:r>
-        <w:rPr>
-          <w:rFonts w:ascii="Times" w:eastAsia="Times" w:hAnsi="Times" w:cs="Times"/>
-        </w:rPr>
-        <w:t xml:space="preserve"> </w:t>
-      </w:r>
-      <w:proofErr w:type="spellStart"/>
-      <w:r>
-        <w:rPr>
-          <w:rFonts w:ascii="Times" w:eastAsia="Times" w:hAnsi="Times" w:cs="Times"/>
-        </w:rPr>
-        <w:t>diagnostic</w:t>
-      </w:r>
-      <w:proofErr w:type="spellEnd"/>
-      <w:r>
-        <w:rPr>
-          <w:rFonts w:ascii="Times" w:eastAsia="Times" w:hAnsi="Times" w:cs="Times"/>
-        </w:rPr>
-        <w:t xml:space="preserve"> </w:t>
-      </w:r>
-      <w:proofErr w:type="spellStart"/>
-      <w:r>
-        <w:rPr>
-          <w:rFonts w:ascii="Times" w:eastAsia="Times" w:hAnsi="Times" w:cs="Times"/>
-        </w:rPr>
-        <w:t>consultant</w:t>
-      </w:r>
-      <w:proofErr w:type="spellEnd"/>
-      <w:r>
-        <w:rPr>
-          <w:rFonts w:ascii="Times" w:eastAsia="Times" w:hAnsi="Times" w:cs="Times"/>
-        </w:rPr>
-        <w:t xml:space="preserve"> for general medicine. N. </w:t>
-      </w:r>
-      <w:proofErr w:type="spellStart"/>
-      <w:r>
-        <w:rPr>
-          <w:rFonts w:ascii="Times" w:eastAsia="Times" w:hAnsi="Times" w:cs="Times"/>
-        </w:rPr>
-        <w:t>Engl</w:t>
-      </w:r>
-      <w:proofErr w:type="spellEnd"/>
-      <w:r>
-        <w:rPr>
-          <w:rFonts w:ascii="Times" w:eastAsia="Times" w:hAnsi="Times" w:cs="Times"/>
-        </w:rPr>
-        <w:t>. J. Med., 307:468.</w:t>
+      <w:r>
+        <w:rPr>
+          <w:rFonts w:ascii="Times" w:eastAsia="Times" w:hAnsi="Times" w:cs="Times"/>
+        </w:rPr>
+        <w:t>Internist-I: an experimental computer-based diagnostic consultant for general medicine. N. Engl. J. Med., 307:468.</w:t>
       </w:r>
       <w:r>
         <w:rPr>
@@ -3789,117 +2436,11 @@
           <w:rFonts w:ascii="Times" w:eastAsia="Times" w:hAnsi="Times" w:cs="Times"/>
         </w:rPr>
       </w:pPr>
-      <w:proofErr w:type="spellStart"/>
-      <w:r>
-        <w:rPr>
-          <w:rFonts w:ascii="Times" w:eastAsia="Times" w:hAnsi="Times" w:cs="Times"/>
-        </w:rPr>
-        <w:t>Sabbatini</w:t>
-      </w:r>
-      <w:proofErr w:type="spellEnd"/>
-      <w:r>
-        <w:rPr>
-          <w:rFonts w:ascii="Times" w:eastAsia="Times" w:hAnsi="Times" w:cs="Times"/>
-        </w:rPr>
-        <w:t xml:space="preserve">, R.M.E. - </w:t>
-      </w:r>
-      <w:proofErr w:type="spellStart"/>
-      <w:r>
-        <w:rPr>
-          <w:rFonts w:ascii="Times" w:eastAsia="Times" w:hAnsi="Times" w:cs="Times"/>
-        </w:rPr>
-        <w:t>Microcomputers</w:t>
-      </w:r>
-      <w:proofErr w:type="spellEnd"/>
-      <w:r>
-        <w:rPr>
-          <w:rFonts w:ascii="Times" w:eastAsia="Times" w:hAnsi="Times" w:cs="Times"/>
-        </w:rPr>
-        <w:t xml:space="preserve"> </w:t>
-      </w:r>
-      <w:proofErr w:type="spellStart"/>
-      <w:r>
-        <w:rPr>
-          <w:rFonts w:ascii="Times" w:eastAsia="Times" w:hAnsi="Times" w:cs="Times"/>
-        </w:rPr>
-        <w:t>Applications</w:t>
-      </w:r>
-      <w:proofErr w:type="spellEnd"/>
-      <w:r>
-        <w:rPr>
-          <w:rFonts w:ascii="Times" w:eastAsia="Times" w:hAnsi="Times" w:cs="Times"/>
-        </w:rPr>
-        <w:t xml:space="preserve"> in Medicine: a Review. </w:t>
-      </w:r>
-      <w:proofErr w:type="spellStart"/>
-      <w:r>
-        <w:rPr>
-          <w:rFonts w:ascii="Times" w:eastAsia="Times" w:hAnsi="Times" w:cs="Times"/>
-        </w:rPr>
-        <w:t>Geneva</w:t>
-      </w:r>
-      <w:proofErr w:type="spellEnd"/>
-      <w:r>
-        <w:rPr>
-          <w:rFonts w:ascii="Times" w:eastAsia="Times" w:hAnsi="Times" w:cs="Times"/>
-        </w:rPr>
-        <w:t xml:space="preserve">: World Health </w:t>
-      </w:r>
-      <w:proofErr w:type="spellStart"/>
-      <w:r>
-        <w:rPr>
-          <w:rFonts w:ascii="Times" w:eastAsia="Times" w:hAnsi="Times" w:cs="Times"/>
-        </w:rPr>
-        <w:t>Organization</w:t>
-      </w:r>
-      <w:proofErr w:type="spellEnd"/>
-      <w:r>
-        <w:rPr>
-          <w:rFonts w:ascii="Times" w:eastAsia="Times" w:hAnsi="Times" w:cs="Times"/>
-        </w:rPr>
-        <w:t xml:space="preserve">, </w:t>
-      </w:r>
-      <w:proofErr w:type="spellStart"/>
-      <w:r>
-        <w:rPr>
-          <w:rFonts w:ascii="Times" w:eastAsia="Times" w:hAnsi="Times" w:cs="Times"/>
-        </w:rPr>
-        <w:t>Information</w:t>
-      </w:r>
-      <w:proofErr w:type="spellEnd"/>
-      <w:r>
-        <w:rPr>
-          <w:rFonts w:ascii="Times" w:eastAsia="Times" w:hAnsi="Times" w:cs="Times"/>
-        </w:rPr>
-        <w:t xml:space="preserve"> Systems </w:t>
-      </w:r>
-      <w:proofErr w:type="spellStart"/>
-      <w:r>
-        <w:rPr>
-          <w:rFonts w:ascii="Times" w:eastAsia="Times" w:hAnsi="Times" w:cs="Times"/>
-        </w:rPr>
-        <w:t>Support</w:t>
-      </w:r>
-      <w:proofErr w:type="spellEnd"/>
-      <w:r>
-        <w:rPr>
-          <w:rFonts w:ascii="Times" w:eastAsia="Times" w:hAnsi="Times" w:cs="Times"/>
-        </w:rPr>
-        <w:t xml:space="preserve"> Division, </w:t>
-      </w:r>
-      <w:proofErr w:type="spellStart"/>
-      <w:r>
-        <w:rPr>
-          <w:rFonts w:ascii="Times" w:eastAsia="Times" w:hAnsi="Times" w:cs="Times"/>
-        </w:rPr>
-        <w:t>mimeo</w:t>
-      </w:r>
-      <w:proofErr w:type="spellEnd"/>
-      <w:r>
-        <w:rPr>
-          <w:rFonts w:ascii="Times" w:eastAsia="Times" w:hAnsi="Times" w:cs="Times"/>
-        </w:rPr>
-        <w:t>, 1985.</w:t>
+      <w:r>
+        <w:rPr>
+          <w:rFonts w:ascii="Times" w:eastAsia="Times" w:hAnsi="Times" w:cs="Times"/>
+        </w:rPr>
+        <w:t>Sabbatini, R.M.E. - Microcomputers Applications in Medicine: a Review. Geneva: World Health Organization, Information Systems Support Division, mimeo, 1985.</w:t>
       </w:r>
     </w:p>
     <w:p>
@@ -3951,131 +2492,11 @@
         </w:rPr>
         <w:t xml:space="preserve"> (1982) </w:t>
       </w:r>
-      <w:proofErr w:type="spellStart"/>
-      <w:r>
-        <w:rPr>
-          <w:rFonts w:ascii="Times" w:eastAsia="Times" w:hAnsi="Times" w:cs="Times"/>
-        </w:rPr>
-        <w:t>Representation</w:t>
-      </w:r>
-      <w:proofErr w:type="spellEnd"/>
-      <w:r>
-        <w:rPr>
-          <w:rFonts w:ascii="Times" w:eastAsia="Times" w:hAnsi="Times" w:cs="Times"/>
-        </w:rPr>
-        <w:t xml:space="preserve"> </w:t>
-      </w:r>
-      <w:proofErr w:type="spellStart"/>
-      <w:r>
-        <w:rPr>
-          <w:rFonts w:ascii="Times" w:eastAsia="Times" w:hAnsi="Times" w:cs="Times"/>
-        </w:rPr>
-        <w:t>of</w:t>
-      </w:r>
-      <w:proofErr w:type="spellEnd"/>
-      <w:r>
-        <w:rPr>
-          <w:rFonts w:ascii="Times" w:eastAsia="Times" w:hAnsi="Times" w:cs="Times"/>
-        </w:rPr>
-        <w:t xml:space="preserve"> expert </w:t>
-      </w:r>
-      <w:proofErr w:type="spellStart"/>
-      <w:r>
-        <w:rPr>
-          <w:rFonts w:ascii="Times" w:eastAsia="Times" w:hAnsi="Times" w:cs="Times"/>
-        </w:rPr>
-        <w:t>knowledge</w:t>
-      </w:r>
-      <w:proofErr w:type="spellEnd"/>
-      <w:r>
-        <w:rPr>
-          <w:rFonts w:ascii="Times" w:eastAsia="Times" w:hAnsi="Times" w:cs="Times"/>
-        </w:rPr>
-        <w:t xml:space="preserve"> for </w:t>
-      </w:r>
-      <w:proofErr w:type="spellStart"/>
-      <w:r>
-        <w:rPr>
-          <w:rFonts w:ascii="Times" w:eastAsia="Times" w:hAnsi="Times" w:cs="Times"/>
-        </w:rPr>
-        <w:t>consultation</w:t>
-      </w:r>
-      <w:proofErr w:type="spellEnd"/>
-      <w:r>
-        <w:rPr>
-          <w:rFonts w:ascii="Times" w:eastAsia="Times" w:hAnsi="Times" w:cs="Times"/>
-        </w:rPr>
-        <w:t xml:space="preserve">. The CASNET </w:t>
-      </w:r>
-      <w:proofErr w:type="spellStart"/>
-      <w:r>
-        <w:rPr>
-          <w:rFonts w:ascii="Times" w:eastAsia="Times" w:hAnsi="Times" w:cs="Times"/>
-        </w:rPr>
-        <w:t>and</w:t>
-      </w:r>
-      <w:proofErr w:type="spellEnd"/>
-      <w:r>
-        <w:rPr>
-          <w:rFonts w:ascii="Times" w:eastAsia="Times" w:hAnsi="Times" w:cs="Times"/>
-        </w:rPr>
-        <w:t xml:space="preserve"> EXPERT </w:t>
-      </w:r>
-      <w:proofErr w:type="spellStart"/>
-      <w:r>
-        <w:rPr>
-          <w:rFonts w:ascii="Times" w:eastAsia="Times" w:hAnsi="Times" w:cs="Times"/>
-        </w:rPr>
-        <w:t>projects</w:t>
-      </w:r>
-      <w:proofErr w:type="spellEnd"/>
-      <w:r>
-        <w:rPr>
-          <w:rFonts w:ascii="Times" w:eastAsia="Times" w:hAnsi="Times" w:cs="Times"/>
-        </w:rPr>
-        <w:t xml:space="preserve">. In: </w:t>
-      </w:r>
-      <w:proofErr w:type="spellStart"/>
-      <w:r>
-        <w:rPr>
-          <w:rFonts w:ascii="Times" w:eastAsia="Times" w:hAnsi="Times" w:cs="Times"/>
-        </w:rPr>
-        <w:t>Szolovitz</w:t>
-      </w:r>
-      <w:proofErr w:type="spellEnd"/>
-      <w:r>
-        <w:rPr>
-          <w:rFonts w:ascii="Times" w:eastAsia="Times" w:hAnsi="Times" w:cs="Times"/>
-        </w:rPr>
-        <w:t xml:space="preserve">, P. (Ed.) - Artificial </w:t>
-      </w:r>
-      <w:proofErr w:type="spellStart"/>
-      <w:r>
-        <w:rPr>
-          <w:rFonts w:ascii="Times" w:eastAsia="Times" w:hAnsi="Times" w:cs="Times"/>
-        </w:rPr>
-        <w:t>Intelligence</w:t>
-      </w:r>
-      <w:proofErr w:type="spellEnd"/>
-      <w:r>
-        <w:rPr>
-          <w:rFonts w:ascii="Times" w:eastAsia="Times" w:hAnsi="Times" w:cs="Times"/>
-        </w:rPr>
-        <w:t xml:space="preserve"> in Medicine. </w:t>
-      </w:r>
-      <w:proofErr w:type="spellStart"/>
-      <w:r>
-        <w:rPr>
-          <w:rFonts w:ascii="Times" w:eastAsia="Times" w:hAnsi="Times" w:cs="Times"/>
-        </w:rPr>
-        <w:t>Westview</w:t>
-      </w:r>
-      <w:proofErr w:type="spellEnd"/>
-      <w:r>
-        <w:rPr>
-          <w:rFonts w:ascii="Times" w:eastAsia="Times" w:hAnsi="Times" w:cs="Times"/>
-        </w:rPr>
-        <w:t xml:space="preserve"> Press, Boulder, CO, pp. 21-55.</w:t>
+      <w:r>
+        <w:rPr>
+          <w:rFonts w:ascii="Times" w:eastAsia="Times" w:hAnsi="Times" w:cs="Times"/>
+        </w:rPr>
+        <w:t>Representation of expert knowledge for consultation. The CASNET and EXPERT projects. In: Szolovitz, P. (Ed.) - Artificial Intelligence in Medicine. Westview Press, Boulder, CO, pp. 21-55.</w:t>
       </w:r>
     </w:p>
     <w:p>
@@ -4109,133 +2530,7 @@
         <w:rPr>
           <w:rFonts w:ascii="Times" w:eastAsia="Times" w:hAnsi="Times" w:cs="Times"/>
         </w:rPr>
-        <w:t xml:space="preserve"> </w:t>
-      </w:r>
-      <w:proofErr w:type="spellStart"/>
-      <w:r>
-        <w:rPr>
-          <w:rFonts w:ascii="Times" w:eastAsia="Times" w:hAnsi="Times" w:cs="Times"/>
-        </w:rPr>
-        <w:t>Capturing</w:t>
-      </w:r>
-      <w:proofErr w:type="spellEnd"/>
-      <w:r>
-        <w:rPr>
-          <w:rFonts w:ascii="Times" w:eastAsia="Times" w:hAnsi="Times" w:cs="Times"/>
-        </w:rPr>
-        <w:t xml:space="preserve"> </w:t>
-      </w:r>
-      <w:proofErr w:type="spellStart"/>
-      <w:r>
-        <w:rPr>
-          <w:rFonts w:ascii="Times" w:eastAsia="Times" w:hAnsi="Times" w:cs="Times"/>
-        </w:rPr>
-        <w:t>clinical</w:t>
-      </w:r>
-      <w:proofErr w:type="spellEnd"/>
-      <w:r>
-        <w:rPr>
-          <w:rFonts w:ascii="Times" w:eastAsia="Times" w:hAnsi="Times" w:cs="Times"/>
-        </w:rPr>
-        <w:t xml:space="preserve"> expertise: a </w:t>
-      </w:r>
-      <w:proofErr w:type="spellStart"/>
-      <w:r>
-        <w:rPr>
-          <w:rFonts w:ascii="Times" w:eastAsia="Times" w:hAnsi="Times" w:cs="Times"/>
-        </w:rPr>
-        <w:t>computer</w:t>
-      </w:r>
-      <w:proofErr w:type="spellEnd"/>
-      <w:r>
-        <w:rPr>
-          <w:rFonts w:ascii="Times" w:eastAsia="Times" w:hAnsi="Times" w:cs="Times"/>
-        </w:rPr>
-        <w:t xml:space="preserve"> </w:t>
-      </w:r>
-      <w:proofErr w:type="spellStart"/>
-      <w:r>
-        <w:rPr>
-          <w:rFonts w:ascii="Times" w:eastAsia="Times" w:hAnsi="Times" w:cs="Times"/>
-        </w:rPr>
-        <w:t>program</w:t>
-      </w:r>
-      <w:proofErr w:type="spellEnd"/>
-      <w:r>
-        <w:rPr>
-          <w:rFonts w:ascii="Times" w:eastAsia="Times" w:hAnsi="Times" w:cs="Times"/>
-        </w:rPr>
-        <w:t xml:space="preserve"> </w:t>
-      </w:r>
-      <w:proofErr w:type="spellStart"/>
-      <w:r>
-        <w:rPr>
-          <w:rFonts w:ascii="Times" w:eastAsia="Times" w:hAnsi="Times" w:cs="Times"/>
-        </w:rPr>
-        <w:t>that</w:t>
-      </w:r>
-      <w:proofErr w:type="spellEnd"/>
-      <w:r>
-        <w:rPr>
-          <w:rFonts w:ascii="Times" w:eastAsia="Times" w:hAnsi="Times" w:cs="Times"/>
-        </w:rPr>
-        <w:t xml:space="preserve"> </w:t>
-      </w:r>
-      <w:proofErr w:type="spellStart"/>
-      <w:r>
-        <w:rPr>
-          <w:rFonts w:ascii="Times" w:eastAsia="Times" w:hAnsi="Times" w:cs="Times"/>
-        </w:rPr>
-        <w:t>considers</w:t>
-      </w:r>
-      <w:proofErr w:type="spellEnd"/>
-      <w:r>
-        <w:rPr>
-          <w:rFonts w:ascii="Times" w:eastAsia="Times" w:hAnsi="Times" w:cs="Times"/>
-        </w:rPr>
-        <w:t xml:space="preserve"> </w:t>
-      </w:r>
-      <w:proofErr w:type="spellStart"/>
-      <w:r>
-        <w:rPr>
-          <w:rFonts w:ascii="Times" w:eastAsia="Times" w:hAnsi="Times" w:cs="Times"/>
-        </w:rPr>
-        <w:t>clinical</w:t>
-      </w:r>
-      <w:proofErr w:type="spellEnd"/>
-      <w:r>
-        <w:rPr>
-          <w:rFonts w:ascii="Times" w:eastAsia="Times" w:hAnsi="Times" w:cs="Times"/>
-        </w:rPr>
-        <w:t xml:space="preserve"> responses </w:t>
-      </w:r>
-      <w:proofErr w:type="spellStart"/>
-      <w:r>
-        <w:rPr>
-          <w:rFonts w:ascii="Times" w:eastAsia="Times" w:hAnsi="Times" w:cs="Times"/>
-        </w:rPr>
-        <w:t>to</w:t>
-      </w:r>
-      <w:proofErr w:type="spellEnd"/>
-      <w:r>
-        <w:rPr>
-          <w:rFonts w:ascii="Times" w:eastAsia="Times" w:hAnsi="Times" w:cs="Times"/>
-        </w:rPr>
-        <w:t xml:space="preserve"> </w:t>
-      </w:r>
-      <w:proofErr w:type="spellStart"/>
-      <w:r>
-        <w:rPr>
-          <w:rFonts w:ascii="Times" w:eastAsia="Times" w:hAnsi="Times" w:cs="Times"/>
-        </w:rPr>
-        <w:t>digitalis</w:t>
-      </w:r>
-      <w:proofErr w:type="spellEnd"/>
-      <w:r>
-        <w:rPr>
-          <w:rFonts w:ascii="Times" w:eastAsia="Times" w:hAnsi="Times" w:cs="Times"/>
-        </w:rPr>
-        <w:t>. Amer. J. Med., 54: 452-460.</w:t>
+        <w:t xml:space="preserve"> Capturing clinical expertise: a computer program that considers clinical responses to digitalis. Amer. J. Med., 54: 452-460.</w:t>
       </w:r>
     </w:p>
     <w:p>
@@ -4263,161 +2558,7 @@
         <w:rPr>
           <w:rFonts w:ascii="Times" w:eastAsia="Times" w:hAnsi="Times" w:cs="Times"/>
         </w:rPr>
-        <w:t xml:space="preserve"> </w:t>
-      </w:r>
-      <w:proofErr w:type="spellStart"/>
-      <w:r>
-        <w:rPr>
-          <w:rFonts w:ascii="Times" w:eastAsia="Times" w:hAnsi="Times" w:cs="Times"/>
-        </w:rPr>
-        <w:t>Modeling</w:t>
-      </w:r>
-      <w:proofErr w:type="spellEnd"/>
-      <w:r>
-        <w:rPr>
-          <w:rFonts w:ascii="Times" w:eastAsia="Times" w:hAnsi="Times" w:cs="Times"/>
-        </w:rPr>
-        <w:t xml:space="preserve"> </w:t>
-      </w:r>
-      <w:proofErr w:type="spellStart"/>
-      <w:r>
-        <w:rPr>
-          <w:rFonts w:ascii="Times" w:eastAsia="Times" w:hAnsi="Times" w:cs="Times"/>
-        </w:rPr>
-        <w:t>knowledge</w:t>
-      </w:r>
-      <w:proofErr w:type="spellEnd"/>
-      <w:r>
-        <w:rPr>
-          <w:rFonts w:ascii="Times" w:eastAsia="Times" w:hAnsi="Times" w:cs="Times"/>
-        </w:rPr>
-        <w:t xml:space="preserve"> </w:t>
-      </w:r>
-      <w:proofErr w:type="spellStart"/>
-      <w:r>
-        <w:rPr>
-          <w:rFonts w:ascii="Times" w:eastAsia="Times" w:hAnsi="Times" w:cs="Times"/>
-        </w:rPr>
-        <w:t>of</w:t>
-      </w:r>
-      <w:proofErr w:type="spellEnd"/>
-      <w:r>
-        <w:rPr>
-          <w:rFonts w:ascii="Times" w:eastAsia="Times" w:hAnsi="Times" w:cs="Times"/>
-        </w:rPr>
-        <w:t xml:space="preserve"> </w:t>
-      </w:r>
-      <w:proofErr w:type="spellStart"/>
-      <w:r>
-        <w:rPr>
-          <w:rFonts w:ascii="Times" w:eastAsia="Times" w:hAnsi="Times" w:cs="Times"/>
-        </w:rPr>
-        <w:t>the</w:t>
-      </w:r>
-      <w:proofErr w:type="spellEnd"/>
-      <w:r>
-        <w:rPr>
-          <w:rFonts w:ascii="Times" w:eastAsia="Times" w:hAnsi="Times" w:cs="Times"/>
-        </w:rPr>
-        <w:t xml:space="preserve"> </w:t>
-      </w:r>
-      <w:proofErr w:type="spellStart"/>
-      <w:r>
-        <w:rPr>
-          <w:rFonts w:ascii="Times" w:eastAsia="Times" w:hAnsi="Times" w:cs="Times"/>
-        </w:rPr>
-        <w:t>patient</w:t>
-      </w:r>
-      <w:proofErr w:type="spellEnd"/>
-      <w:r>
-        <w:rPr>
-          <w:rFonts w:ascii="Times" w:eastAsia="Times" w:hAnsi="Times" w:cs="Times"/>
-        </w:rPr>
-        <w:t xml:space="preserve"> in </w:t>
-      </w:r>
-      <w:proofErr w:type="spellStart"/>
-      <w:r>
-        <w:rPr>
-          <w:rFonts w:ascii="Times" w:eastAsia="Times" w:hAnsi="Times" w:cs="Times"/>
-        </w:rPr>
-        <w:t>acid-base</w:t>
-      </w:r>
-      <w:proofErr w:type="spellEnd"/>
-      <w:r>
-        <w:rPr>
-          <w:rFonts w:ascii="Times" w:eastAsia="Times" w:hAnsi="Times" w:cs="Times"/>
-        </w:rPr>
-        <w:t xml:space="preserve"> </w:t>
-      </w:r>
-      <w:proofErr w:type="spellStart"/>
-      <w:r>
-        <w:rPr>
-          <w:rFonts w:ascii="Times" w:eastAsia="Times" w:hAnsi="Times" w:cs="Times"/>
-        </w:rPr>
-        <w:t>and</w:t>
-      </w:r>
-      <w:proofErr w:type="spellEnd"/>
-      <w:r>
-        <w:rPr>
-          <w:rFonts w:ascii="Times" w:eastAsia="Times" w:hAnsi="Times" w:cs="Times"/>
-        </w:rPr>
-        <w:t xml:space="preserve"> </w:t>
-      </w:r>
-      <w:proofErr w:type="spellStart"/>
-      <w:r>
-        <w:rPr>
-          <w:rFonts w:ascii="Times" w:eastAsia="Times" w:hAnsi="Times" w:cs="Times"/>
-        </w:rPr>
-        <w:t>electrolyte</w:t>
-      </w:r>
-      <w:proofErr w:type="spellEnd"/>
-      <w:r>
-        <w:rPr>
-          <w:rFonts w:ascii="Times" w:eastAsia="Times" w:hAnsi="Times" w:cs="Times"/>
-        </w:rPr>
-        <w:t xml:space="preserve"> disorders. In: </w:t>
-      </w:r>
-      <w:proofErr w:type="spellStart"/>
-      <w:r>
-        <w:rPr>
-          <w:rFonts w:ascii="Times" w:eastAsia="Times" w:hAnsi="Times" w:cs="Times"/>
-        </w:rPr>
-        <w:t>Szolovitz</w:t>
-      </w:r>
-      <w:proofErr w:type="spellEnd"/>
-      <w:r>
-        <w:rPr>
-          <w:rFonts w:ascii="Times" w:eastAsia="Times" w:hAnsi="Times" w:cs="Times"/>
-        </w:rPr>
-        <w:t xml:space="preserve">, P. (Ed.) - Artificial </w:t>
-      </w:r>
-      <w:proofErr w:type="spellStart"/>
-      <w:r>
-        <w:rPr>
-          <w:rFonts w:ascii="Times" w:eastAsia="Times" w:hAnsi="Times" w:cs="Times"/>
-        </w:rPr>
-        <w:t>Intelligence</w:t>
-      </w:r>
-      <w:proofErr w:type="spellEnd"/>
-      <w:r>
-        <w:rPr>
-          <w:rFonts w:ascii="Times" w:eastAsia="Times" w:hAnsi="Times" w:cs="Times"/>
-        </w:rPr>
-        <w:t xml:space="preserve"> in Medicine. </w:t>
-      </w:r>
-      <w:proofErr w:type="spellStart"/>
-      <w:r>
-        <w:rPr>
-          <w:rFonts w:ascii="Times" w:eastAsia="Times" w:hAnsi="Times" w:cs="Times"/>
-        </w:rPr>
-        <w:t>Westview</w:t>
-      </w:r>
-      <w:proofErr w:type="spellEnd"/>
-      <w:r>
-        <w:rPr>
-          <w:rFonts w:ascii="Times" w:eastAsia="Times" w:hAnsi="Times" w:cs="Times"/>
-        </w:rPr>
-        <w:t xml:space="preserve"> Press, Boulder, CO, pp. 191-226.</w:t>
+        <w:t xml:space="preserve"> Modeling knowledge of the patient in acid-base and electrolyte disorders. In: Szolovitz, P. (Ed.) - Artificial Intelligence in Medicine. Westview Press, Boulder, CO, pp. 191-226.</w:t>
       </w:r>
     </w:p>
     <w:p>
@@ -4457,103 +2598,11 @@
         </w:rPr>
         <w:t xml:space="preserve"> (1979) </w:t>
       </w:r>
-      <w:proofErr w:type="spellStart"/>
-      <w:r>
-        <w:rPr>
-          <w:rFonts w:ascii="Times" w:eastAsia="Times" w:hAnsi="Times" w:cs="Times"/>
-        </w:rPr>
-        <w:t>Decision</w:t>
-      </w:r>
-      <w:proofErr w:type="spellEnd"/>
-      <w:r>
-        <w:rPr>
-          <w:rFonts w:ascii="Times" w:eastAsia="Times" w:hAnsi="Times" w:cs="Times"/>
-        </w:rPr>
-        <w:t xml:space="preserve"> </w:t>
-      </w:r>
-      <w:proofErr w:type="spellStart"/>
-      <w:r>
-        <w:rPr>
-          <w:rFonts w:ascii="Times" w:eastAsia="Times" w:hAnsi="Times" w:cs="Times"/>
-        </w:rPr>
-        <w:t>Analysis</w:t>
-      </w:r>
-      <w:proofErr w:type="spellEnd"/>
-      <w:r>
-        <w:rPr>
-          <w:rFonts w:ascii="Times" w:eastAsia="Times" w:hAnsi="Times" w:cs="Times"/>
-        </w:rPr>
-        <w:t xml:space="preserve"> in Medicine: </w:t>
-      </w:r>
-      <w:proofErr w:type="spellStart"/>
-      <w:r>
-        <w:rPr>
-          <w:rFonts w:ascii="Times" w:eastAsia="Times" w:hAnsi="Times" w:cs="Times"/>
-        </w:rPr>
-        <w:t>Methods</w:t>
-      </w:r>
-      <w:proofErr w:type="spellEnd"/>
-      <w:r>
-        <w:rPr>
-          <w:rFonts w:ascii="Times" w:eastAsia="Times" w:hAnsi="Times" w:cs="Times"/>
-        </w:rPr>
-        <w:t xml:space="preserve"> </w:t>
-      </w:r>
-      <w:proofErr w:type="spellStart"/>
-      <w:r>
-        <w:rPr>
-          <w:rFonts w:ascii="Times" w:eastAsia="Times" w:hAnsi="Times" w:cs="Times"/>
-        </w:rPr>
-        <w:t>and</w:t>
-      </w:r>
-      <w:proofErr w:type="spellEnd"/>
-      <w:r>
-        <w:rPr>
-          <w:rFonts w:ascii="Times" w:eastAsia="Times" w:hAnsi="Times" w:cs="Times"/>
-        </w:rPr>
-        <w:t xml:space="preserve"> </w:t>
-      </w:r>
-      <w:proofErr w:type="spellStart"/>
-      <w:r>
-        <w:rPr>
-          <w:rFonts w:ascii="Times" w:eastAsia="Times" w:hAnsi="Times" w:cs="Times"/>
-        </w:rPr>
-        <w:t>Applications</w:t>
-      </w:r>
-      <w:proofErr w:type="spellEnd"/>
-      <w:r>
-        <w:rPr>
-          <w:rFonts w:ascii="Times" w:eastAsia="Times" w:hAnsi="Times" w:cs="Times"/>
-        </w:rPr>
-        <w:t xml:space="preserve">. </w:t>
-      </w:r>
-      <w:proofErr w:type="spellStart"/>
-      <w:r>
-        <w:rPr>
-          <w:rFonts w:ascii="Times" w:eastAsia="Times" w:hAnsi="Times" w:cs="Times"/>
-        </w:rPr>
-        <w:t>Englewood</w:t>
-      </w:r>
-      <w:proofErr w:type="spellEnd"/>
-      <w:r>
-        <w:rPr>
-          <w:rFonts w:ascii="Times" w:eastAsia="Times" w:hAnsi="Times" w:cs="Times"/>
-        </w:rPr>
-        <w:t xml:space="preserve"> </w:t>
-      </w:r>
-      <w:proofErr w:type="spellStart"/>
-      <w:r>
-        <w:rPr>
-          <w:rFonts w:ascii="Times" w:eastAsia="Times" w:hAnsi="Times" w:cs="Times"/>
-        </w:rPr>
-        <w:t>Cliffs</w:t>
-      </w:r>
-      <w:proofErr w:type="spellEnd"/>
-      <w:r>
-        <w:rPr>
-          <w:rFonts w:ascii="Times" w:eastAsia="Times" w:hAnsi="Times" w:cs="Times"/>
-        </w:rPr>
-        <w:t>, NJ: Prentice-Hall.</w:t>
+      <w:r>
+        <w:rPr>
+          <w:rFonts w:ascii="Times" w:eastAsia="Times" w:hAnsi="Times" w:cs="Times"/>
+        </w:rPr>
+        <w:t>Decision Analysis in Medicine: Methods and Applications. Englewood Cliffs, NJ: Prentice-Hall.</w:t>
       </w:r>
     </w:p>
     <w:sectPr>
@@ -4652,7 +2701,6 @@
         </w:rPr>
         <w:t>” é a tradução em inglês da palavra “Orientador”. Já o nome “</w:t>
       </w:r>
-      <w:proofErr w:type="spellStart"/>
       <w:r>
         <w:rPr>
           <w:rFonts w:ascii="Times" w:eastAsia="Times" w:hAnsi="Times" w:cs="Times"/>
@@ -4662,7 +2710,6 @@
         </w:rPr>
         <w:t>Pi</w:t>
       </w:r>
-      <w:proofErr w:type="spellEnd"/>
       <w:r>
         <w:rPr>
           <w:rFonts w:ascii="Times" w:eastAsia="Times" w:hAnsi="Times" w:cs="Times"/>
@@ -5270,6 +3317,7 @@
   <w:style w:type="character" w:default="1" w:styleId="Fontepargpadro">
     <w:name w:val="Default Paragraph Font"/>
     <w:uiPriority w:val="1"/>
+    <w:semiHidden/>
     <w:unhideWhenUsed/>
   </w:style>
   <w:style w:type="table" w:default="1" w:styleId="Tabelanormal">

</xml_diff>